<commit_message>
Add TensorFlow regression lab
</commit_message>
<xml_diff>
--- a/Labs/Lab8.docx
+++ b/Labs/Lab8.docx
@@ -254,8 +254,10 @@
           <w:numId w:val="14"/>
         </w:numPr>
       </w:pPr>
-      <w:r>
-        <w:t>Under the “Files” tab click on the new button on the right and select Folder</w:t>
+      <w:bookmarkStart w:id="0" w:name="_GoBack"/>
+      <w:bookmarkEnd w:id="0"/>
+      <w:r>
+        <w:t>Click on the “Notebooks” folder to enter it.</w:t>
       </w:r>
     </w:p>
     <w:p>
@@ -267,7 +269,10 @@
         </w:numPr>
       </w:pPr>
       <w:r>
-        <w:t>Select on the newly folder and press the “Rename” button. Change the name of the folder to “Notebooks”</w:t>
+        <w:t>On the right select new</w:t>
+      </w:r>
+      <w:r>
+        <w:t xml:space="preserve"> and “Python 3” under notebook</w:t>
       </w:r>
     </w:p>
     <w:p>
@@ -279,33 +284,6 @@
         </w:numPr>
       </w:pPr>
       <w:r>
-        <w:t>Click on the “Notebooks” folder to enter it.</w:t>
-      </w:r>
-    </w:p>
-    <w:p>
-      <w:pPr>
-        <w:pStyle w:val="ListParagraph"/>
-        <w:numPr>
-          <w:ilvl w:val="0"/>
-          <w:numId w:val="14"/>
-        </w:numPr>
-      </w:pPr>
-      <w:r>
-        <w:t>On the right select new</w:t>
-      </w:r>
-      <w:r>
-        <w:t xml:space="preserve"> and “Python 3” under notebook</w:t>
-      </w:r>
-    </w:p>
-    <w:p>
-      <w:pPr>
-        <w:pStyle w:val="ListParagraph"/>
-        <w:numPr>
-          <w:ilvl w:val="0"/>
-          <w:numId w:val="14"/>
-        </w:numPr>
-      </w:pPr>
-      <w:r>
         <w:t>Click on the “</w:t>
       </w:r>
       <w:proofErr w:type="gramStart"/>
@@ -322,23 +300,23 @@
         <w:pStyle w:val="Heading1"/>
       </w:pPr>
       <w:r>
+        <w:t>Write our Hello World Program</w:t>
+      </w:r>
+    </w:p>
+    <w:p>
+      <w:pPr>
+        <w:pStyle w:val="IntenseQuote"/>
+      </w:pPr>
+      <w:r>
+        <w:t>In Python programming indentation is important and denotes different parts of the program structure.</w:t>
+      </w:r>
+    </w:p>
+    <w:p>
+      <w:pPr>
+        <w:pStyle w:val="IntenseQuote"/>
+      </w:pPr>
+      <w:r>
         <w:lastRenderedPageBreak/>
-        <w:t>Write our Hello World Program</w:t>
-      </w:r>
-    </w:p>
-    <w:p>
-      <w:pPr>
-        <w:pStyle w:val="IntenseQuote"/>
-      </w:pPr>
-      <w:r>
-        <w:t>In Python programming indentation is important and denotes different parts of the program structure.</w:t>
-      </w:r>
-    </w:p>
-    <w:p>
-      <w:pPr>
-        <w:pStyle w:val="IntenseQuote"/>
-      </w:pPr>
-      <w:r>
         <w:t xml:space="preserve">Many lines of code can be put in one </w:t>
       </w:r>
       <w:proofErr w:type="spellStart"/>
@@ -412,7 +390,13 @@
         </w:numPr>
       </w:pPr>
       <w:r>
-        <w:t>Set a TensorFlow constant with the term “Hello World”</w:t>
+        <w:t xml:space="preserve">Set a TensorFlow constant with the term “Hello </w:t>
+      </w:r>
+      <w:r>
+        <w:t>World</w:t>
+      </w:r>
+      <w:r>
+        <w:t>”</w:t>
       </w:r>
     </w:p>
     <w:p>
@@ -430,13 +414,17 @@
       <w:proofErr w:type="spellEnd"/>
       <w:proofErr w:type="gramEnd"/>
       <w:r>
-        <w:t xml:space="preserve">('hello </w:t>
-      </w:r>
-      <w:proofErr w:type="spellStart"/>
-      <w:r>
-        <w:t>tensorflow</w:t>
-      </w:r>
-      <w:proofErr w:type="spellEnd"/>
+        <w:t>('</w:t>
+      </w:r>
+      <w:r>
+        <w:t>H</w:t>
+      </w:r>
+      <w:r>
+        <w:t xml:space="preserve">ello </w:t>
+      </w:r>
+      <w:r>
+        <w:t>World</w:t>
+      </w:r>
       <w:r>
         <w:t>')</w:t>
       </w:r>
@@ -564,19 +552,9 @@
       <w:r>
         <w:t>(</w:t>
       </w:r>
-      <w:proofErr w:type="spellStart"/>
-      <w:r>
-        <w:t>b'hello</w:t>
-      </w:r>
-      <w:proofErr w:type="spellEnd"/>
-      <w:r>
-        <w:t xml:space="preserve"> </w:t>
-      </w:r>
-      <w:proofErr w:type="spellStart"/>
-      <w:r>
-        <w:t>tensorflow</w:t>
-      </w:r>
-      <w:proofErr w:type="spellEnd"/>
+      <w:r>
+        <w:t>Hello World</w:t>
+      </w:r>
       <w:r>
         <w:t xml:space="preserve">', shape=(), </w:t>
       </w:r>
@@ -600,8 +578,6 @@
       <w:r>
         <w:t>Save your notebook</w:t>
       </w:r>
-      <w:bookmarkStart w:id="0" w:name="_GoBack"/>
-      <w:bookmarkEnd w:id="0"/>
     </w:p>
     <w:sectPr>
       <w:pgSz w:w="12240" w:h="15840"/>

</xml_diff>